<commit_message>
solution requetes until joins
</commit_message>
<xml_diff>
--- a/Initiation à la programmation en PHP/BasesDonnees/Enoncés/Exercices CRUD base et requêtes.docx
+++ b/Initiation à la programmation en PHP/BasesDonnees/Enoncés/Exercices CRUD base et requêtes.docx
@@ -1263,8 +1263,6 @@
         </w:rPr>
         <w:t xml:space="preserve"> (pas d'autres infos)</w:t>
       </w:r>
-      <w:bookmarkStart w:id="0" w:name="_GoBack"/>
-      <w:bookmarkEnd w:id="0"/>
       <w:r>
         <w:rPr>
           <w:lang w:val="fr-BE"/>
@@ -1378,6 +1376,15 @@
     <w:p>
       <w:pPr>
         <w:pStyle w:val="ListParagraph"/>
+        <w:ind w:left="786"/>
+        <w:rPr>
+          <w:lang w:val="fr-BE"/>
+        </w:rPr>
+      </w:pPr>
+    </w:p>
+    <w:p>
+      <w:pPr>
+        <w:pStyle w:val="ListParagraph"/>
         <w:numPr>
           <w:ilvl w:val="0"/>
           <w:numId w:val="3"/>
@@ -1390,7 +1397,33 @@
         <w:rPr>
           <w:lang w:val="fr-BE"/>
         </w:rPr>
-        <w:t>Obtenez les livres empruntés après le 1</w:t>
+        <w:t>Obtenez les emprunt</w:t>
+      </w:r>
+      <w:r>
+        <w:rPr>
+          <w:lang w:val="fr-BE"/>
+        </w:rPr>
+        <w:t>s</w:t>
+      </w:r>
+      <w:r>
+        <w:rPr>
+          <w:lang w:val="fr-BE"/>
+        </w:rPr>
+        <w:t xml:space="preserve"> </w:t>
+      </w:r>
+      <w:r>
+        <w:rPr>
+          <w:lang w:val="fr-BE"/>
+        </w:rPr>
+        <w:t>depuis</w:t>
+      </w:r>
+      <w:bookmarkStart w:id="0" w:name="_GoBack"/>
+      <w:bookmarkEnd w:id="0"/>
+      <w:r>
+        <w:rPr>
+          <w:lang w:val="fr-BE"/>
+        </w:rPr>
+        <w:t xml:space="preserve"> le 1</w:t>
       </w:r>
       <w:r>
         <w:rPr>

</xml_diff>